<commit_message>
Uploading All hjs report
</commit_message>
<xml_diff>
--- a/doc/weekly_report/hjs_20160602_report.docx
+++ b/doc/weekly_report/hjs_20160602_report.docx
@@ -657,14 +657,27 @@
       <w:r>
         <w:t xml:space="preserve">Figure </w:t>
       </w:r>
-      <w:fldSimple w:instr=" SEQ Figure \* ARABIC ">
-        <w:r>
-          <w:rPr>
-            <w:noProof/>
-          </w:rPr>
-          <w:t>1</w:t>
-        </w:r>
-      </w:fldSimple>
+      <w:r>
+        <w:fldChar w:fldCharType="begin"/>
+      </w:r>
+      <w:r>
+        <w:instrText xml:space="preserve"> SEQ Figure \* ARABIC </w:instrText>
+      </w:r>
+      <w:r>
+        <w:fldChar w:fldCharType="separate"/>
+      </w:r>
+      <w:r>
+        <w:rPr>
+          <w:noProof/>
+        </w:rPr>
+        <w:t>1</w:t>
+      </w:r>
+      <w:r>
+        <w:rPr>
+          <w:noProof/>
+        </w:rPr>
+        <w:fldChar w:fldCharType="end"/>
+      </w:r>
       <w:r>
         <w:t xml:space="preserve"> </w:t>
       </w:r>
@@ -742,8 +755,15 @@
         </w:rPr>
         <w:t>행성 생성</w:t>
       </w:r>
+      <w:bookmarkStart w:id="0" w:name="_GoBack"/>
+      <w:bookmarkEnd w:id="0"/>
     </w:p>
     <w:p>
+      <w:pPr>
+        <w:rPr>
+          <w:rFonts w:hint="eastAsia"/>
+        </w:rPr>
+      </w:pPr>
       <w:r>
         <w:rPr>
           <w:rFonts w:hint="eastAsia"/>
@@ -876,15 +896,20 @@
       </w:r>
     </w:p>
     <w:p>
+      <w:pPr>
+        <w:rPr>
+          <w:rFonts w:hint="eastAsia"/>
+        </w:rPr>
+      </w:pPr>
       <w:r>
         <w:rPr>
           <w:noProof/>
         </w:rPr>
         <w:drawing>
-          <wp:inline distT="0" distB="0" distL="0" distR="0" wp14:anchorId="6A86C5A4" wp14:editId="41C3EC35">
-            <wp:extent cx="7429500" cy="1779645"/>
-            <wp:effectExtent l="0" t="0" r="0" b="0"/>
-            <wp:docPr id="10" name="그림 10"/>
+          <wp:inline distT="0" distB="0" distL="0" distR="0" wp14:anchorId="534C05AC" wp14:editId="66230312">
+            <wp:extent cx="6645910" cy="821690"/>
+            <wp:effectExtent l="0" t="0" r="2540" b="0"/>
+            <wp:docPr id="2" name="그림 2"/>
             <wp:cNvGraphicFramePr>
               <a:graphicFrameLocks xmlns:a="http://schemas.openxmlformats.org/drawingml/2006/main" noChangeAspect="1"/>
             </wp:cNvGraphicFramePr>
@@ -904,7 +929,7 @@
                   <pic:spPr>
                     <a:xfrm>
                       <a:off x="0" y="0"/>
-                      <a:ext cx="7539936" cy="1806099"/>
+                      <a:ext cx="6645910" cy="821690"/>
                     </a:xfrm>
                     <a:prstGeom prst="rect">
                       <a:avLst/>
@@ -916,72 +941,6 @@
           </wp:inline>
         </w:drawing>
       </w:r>
-    </w:p>
-    <w:p>
-      <w:pPr>
-        <w:pStyle w:val="a3"/>
-        <w:numPr>
-          <w:ilvl w:val="0"/>
-          <w:numId w:val="2"/>
-        </w:numPr>
-        <w:ind w:leftChars="0"/>
-      </w:pPr>
-      <w:r>
-        <w:rPr>
-          <w:rFonts w:hint="eastAsia"/>
-        </w:rPr>
-        <w:t>이번주 계획</w:t>
-      </w:r>
-    </w:p>
-    <w:p>
-      <w:pPr>
-        <w:pStyle w:val="a3"/>
-        <w:numPr>
-          <w:ilvl w:val="1"/>
-          <w:numId w:val="2"/>
-        </w:numPr>
-        <w:ind w:leftChars="0"/>
-      </w:pPr>
-      <w:r>
-        <w:rPr>
-          <w:rFonts w:hint="eastAsia"/>
-        </w:rPr>
-        <w:t>로그아웃</w:t>
-      </w:r>
-    </w:p>
-    <w:p>
-      <w:pPr>
-        <w:pStyle w:val="a3"/>
-        <w:numPr>
-          <w:ilvl w:val="1"/>
-          <w:numId w:val="2"/>
-        </w:numPr>
-        <w:ind w:leftChars="0"/>
-      </w:pPr>
-      <w:proofErr w:type="spellStart"/>
-      <w:r>
-        <w:rPr>
-          <w:rFonts w:hint="eastAsia"/>
-        </w:rPr>
-        <w:t>행성별</w:t>
-      </w:r>
-      <w:proofErr w:type="spellEnd"/>
-      <w:r>
-        <w:rPr>
-          <w:rFonts w:hint="eastAsia"/>
-        </w:rPr>
-        <w:t xml:space="preserve"> 등급제 완성</w:t>
-      </w:r>
-    </w:p>
-    <w:p>
-      <w:pPr>
-        <w:ind w:left="800"/>
-        <w:rPr>
-          <w:rFonts w:hint="eastAsia"/>
-        </w:rPr>
-      </w:pPr>
-      <w:bookmarkStart w:id="0" w:name="_GoBack"/>
-      <w:bookmarkEnd w:id="0"/>
     </w:p>
     <w:sectPr>
       <w:pgSz w:w="11906" w:h="16838"/>
@@ -1011,7 +970,7 @@
         <w:rFonts w:hint="default"/>
       </w:rPr>
     </w:lvl>
-    <w:lvl w:ilvl="1" w:tplc="04090019">
+    <w:lvl w:ilvl="1" w:tplc="04090019" w:tentative="1">
       <w:start w:val="1"/>
       <w:numFmt w:val="upperLetter"/>
       <w:lvlText w:val="%2."/>
@@ -1926,7 +1885,7 @@
 </file>
 
 <file path=customXml/itemProps1.xml><?xml version="1.0" encoding="utf-8"?>
-<ds:datastoreItem xmlns:ds="http://schemas.openxmlformats.org/officeDocument/2006/customXml" ds:itemID="{B46A9600-06C1-4CCF-B11A-86112EA15A7E}">
+<ds:datastoreItem xmlns:ds="http://schemas.openxmlformats.org/officeDocument/2006/customXml" ds:itemID="{2BDC34F8-411C-47D1-8047-E68AA4ABD89F}">
   <ds:schemaRefs>
     <ds:schemaRef ds:uri="http://schemas.openxmlformats.org/officeDocument/2006/bibliography"/>
   </ds:schemaRefs>

</xml_diff>